<commit_message>
update and add documents
</commit_message>
<xml_diff>
--- a/backend/word-contract-templates/συμβασηΑει.docx
+++ b/backend/word-contract-templates/συμβασηΑει.docx
@@ -1296,7 +1296,7 @@
           <w:szCs w:val="20"/>
           <w:lang w:eastAsia="el-GR"/>
         </w:rPr>
-        <w:t xml:space="preserve">με Κωδικό ΟΠΣ 5184863 στο Επιχειρησιακό Πρόγραμμα «Ανάπτυξη Ανθρώπινου Δυναμικού, Εκπαίδευση και Δια Βίου Μάθηση 2014-2020».Η Πράξη συγχρηματοδοτείται από το Ευρωπαϊκό Κοινωνικό Ταμείο (ΕΚΤ) </w:t>
+        <w:t>με Κωδικό ΟΠΣ 5184863 στο Επιχειρησιακό Πρόγραμμα «Ανάπτυξη Ανθρώπινου Δυναμικού, Εκπαίδευση</w:t>
       </w:r>
       <w:r>
         <w:rPr>
@@ -1308,7 +1308,119 @@
           <w:szCs w:val="20"/>
           <w:lang w:eastAsia="el-GR"/>
         </w:rPr>
-        <w:t>με Κ.Α.</w:t>
+        <w:t xml:space="preserve"> και Δια Βίου Μάθηση 2014-2020», </w:t>
+      </w:r>
+      <w:proofErr w:type="spellStart"/>
+      <w:r>
+        <w:rPr>
+          <w:rFonts w:ascii="Arial" w:eastAsia="Times New Roman" w:hAnsi="Arial" w:cs="Arial"/>
+          <w:color w:val="333333"/>
+          <w:sz w:val="20"/>
+          <w:szCs w:val="20"/>
+          <w:lang w:eastAsia="el-GR"/>
+        </w:rPr>
+        <w:t>Γιωτόπουλο</w:t>
+      </w:r>
+      <w:r>
+        <w:rPr>
+          <w:rFonts w:ascii="Arial" w:eastAsia="Times New Roman" w:hAnsi="Arial" w:cs="Arial"/>
+          <w:color w:val="333333"/>
+          <w:sz w:val="20"/>
+          <w:szCs w:val="20"/>
+          <w:lang w:eastAsia="el-GR"/>
+        </w:rPr>
+        <w:t>ς</w:t>
+      </w:r>
+      <w:proofErr w:type="spellEnd"/>
+      <w:r>
+        <w:rPr>
+          <w:rFonts w:ascii="Arial" w:eastAsia="Times New Roman" w:hAnsi="Arial" w:cs="Arial"/>
+          <w:color w:val="333333"/>
+          <w:sz w:val="20"/>
+          <w:szCs w:val="20"/>
+          <w:lang w:eastAsia="el-GR"/>
+        </w:rPr>
+        <w:t xml:space="preserve"> Ιωάννη</w:t>
+      </w:r>
+      <w:r>
+        <w:rPr>
+          <w:rFonts w:ascii="Arial" w:eastAsia="Times New Roman" w:hAnsi="Arial" w:cs="Arial"/>
+          <w:color w:val="333333"/>
+          <w:sz w:val="20"/>
+          <w:szCs w:val="20"/>
+          <w:lang w:eastAsia="el-GR"/>
+        </w:rPr>
+        <w:t>ς</w:t>
+      </w:r>
+      <w:r>
+        <w:rPr>
+          <w:rFonts w:ascii="Arial" w:eastAsia="Times New Roman" w:hAnsi="Arial" w:cs="Arial"/>
+          <w:color w:val="333333"/>
+          <w:sz w:val="20"/>
+          <w:szCs w:val="20"/>
+          <w:lang w:eastAsia="el-GR"/>
+        </w:rPr>
+        <w:t xml:space="preserve"> Αναπληρωτή</w:t>
+      </w:r>
+      <w:r>
+        <w:rPr>
+          <w:rFonts w:ascii="Arial" w:eastAsia="Times New Roman" w:hAnsi="Arial" w:cs="Arial"/>
+          <w:color w:val="333333"/>
+          <w:sz w:val="20"/>
+          <w:szCs w:val="20"/>
+          <w:lang w:eastAsia="el-GR"/>
+        </w:rPr>
+        <w:t>ς</w:t>
+      </w:r>
+      <w:r>
+        <w:rPr>
+          <w:rFonts w:ascii="Arial" w:eastAsia="Times New Roman" w:hAnsi="Arial" w:cs="Arial"/>
+          <w:color w:val="333333"/>
+          <w:sz w:val="20"/>
+          <w:szCs w:val="20"/>
+          <w:lang w:eastAsia="el-GR"/>
+        </w:rPr>
+        <w:t xml:space="preserve"> Καθηγητή</w:t>
+      </w:r>
+      <w:r>
+        <w:rPr>
+          <w:rFonts w:ascii="Arial" w:eastAsia="Times New Roman" w:hAnsi="Arial" w:cs="Arial"/>
+          <w:color w:val="333333"/>
+          <w:sz w:val="20"/>
+          <w:szCs w:val="20"/>
+          <w:lang w:eastAsia="el-GR"/>
+        </w:rPr>
+        <w:t xml:space="preserve">ς </w:t>
+      </w:r>
+      <w:r>
+        <w:rPr>
+          <w:rFonts w:ascii="Arial" w:eastAsia="Times New Roman" w:hAnsi="Arial" w:cs="Arial"/>
+          <w:color w:val="333333"/>
+          <w:sz w:val="20"/>
+          <w:szCs w:val="20"/>
+          <w:lang w:eastAsia="el-GR"/>
+        </w:rPr>
+        <w:t>του Τμήματος Οικονομικών Επιστημών του Πανεπιστημίου Πελοποννήσου</w:t>
+      </w:r>
+      <w:r>
+        <w:rPr>
+          <w:rFonts w:ascii="Arial" w:eastAsia="Times New Roman" w:hAnsi="Arial" w:cs="Arial"/>
+          <w:color w:val="333333"/>
+          <w:sz w:val="20"/>
+          <w:szCs w:val="20"/>
+          <w:lang w:eastAsia="el-GR"/>
+        </w:rPr>
+        <w:t>.</w:t>
+      </w:r>
+      <w:r>
+        <w:rPr>
+          <w:rFonts w:ascii="Arial" w:eastAsia="Times New Roman" w:hAnsi="Arial" w:cs="Arial"/>
+          <w:color w:val="333333"/>
+          <w:sz w:val="20"/>
+          <w:szCs w:val="20"/>
+          <w:lang w:eastAsia="el-GR"/>
+        </w:rPr>
+        <w:t xml:space="preserve"> </w:t>
       </w:r>
       <w:r>
         <w:rPr>
@@ -1320,7 +1432,7 @@
           <w:szCs w:val="20"/>
           <w:lang w:eastAsia="el-GR"/>
         </w:rPr>
-        <w:t xml:space="preserve"> </w:t>
+        <w:t xml:space="preserve">Η Πράξη συγχρηματοδοτείται από το Ευρωπαϊκό Κοινωνικό Ταμείο (ΕΚΤ) </w:t>
       </w:r>
       <w:r>
         <w:rPr>
@@ -1332,7 +1444,7 @@
           <w:szCs w:val="20"/>
           <w:lang w:eastAsia="el-GR"/>
         </w:rPr>
-        <w:t>80692</w:t>
+        <w:t>με Κ.Α.</w:t>
       </w:r>
       <w:r>
         <w:rPr>
@@ -1344,7 +1456,7 @@
           <w:szCs w:val="20"/>
           <w:lang w:eastAsia="el-GR"/>
         </w:rPr>
-        <w:t xml:space="preserve"> και κωδικό ΟΠΣ (MIS </w:t>
+        <w:t xml:space="preserve"> </w:t>
       </w:r>
       <w:r>
         <w:rPr>
@@ -1356,7 +1468,7 @@
           <w:szCs w:val="20"/>
           <w:lang w:eastAsia="el-GR"/>
         </w:rPr>
-        <w:t>5184863</w:t>
+        <w:t>80692</w:t>
       </w:r>
       <w:r>
         <w:rPr>
@@ -1368,113 +1480,37 @@
           <w:szCs w:val="20"/>
           <w:lang w:eastAsia="el-GR"/>
         </w:rPr>
+        <w:t xml:space="preserve"> και κωδικό ΟΠΣ (MIS </w:t>
+      </w:r>
+      <w:r>
+        <w:rPr>
+          <w:rFonts w:ascii="Arial" w:eastAsia="Times New Roman" w:hAnsi="Arial" w:cs="Arial"/>
+          <w:b/>
+          <w:bCs/>
+          <w:color w:val="333333"/>
+          <w:sz w:val="20"/>
+          <w:szCs w:val="20"/>
+          <w:lang w:eastAsia="el-GR"/>
+        </w:rPr>
+        <w:t>5184863</w:t>
+      </w:r>
+      <w:r>
+        <w:rPr>
+          <w:rFonts w:ascii="Arial" w:eastAsia="Times New Roman" w:hAnsi="Arial" w:cs="Arial"/>
+          <w:b/>
+          <w:bCs/>
+          <w:color w:val="333333"/>
+          <w:sz w:val="20"/>
+          <w:szCs w:val="20"/>
+          <w:lang w:eastAsia="el-GR"/>
+        </w:rPr>
         <w:t>)</w:t>
       </w:r>
       <w:r>
         <w:rPr>
           <w:rFonts w:ascii="Arial" w:eastAsia="Times New Roman" w:hAnsi="Arial" w:cs="Arial"/>
-          <w:color w:val="333333"/>
-          <w:sz w:val="20"/>
-          <w:szCs w:val="20"/>
-          <w:lang w:eastAsia="el-GR"/>
-        </w:rPr>
-        <w:t>  </w:t>
-      </w:r>
-      <w:proofErr w:type="spellStart"/>
-      <w:r>
-        <w:rPr>
-          <w:rFonts w:ascii="Arial" w:eastAsia="Times New Roman" w:hAnsi="Arial" w:cs="Arial"/>
-          <w:color w:val="333333"/>
-          <w:sz w:val="20"/>
-          <w:szCs w:val="20"/>
-          <w:lang w:eastAsia="el-GR"/>
-        </w:rPr>
-        <w:t>Γιωτόπουλο</w:t>
-      </w:r>
-      <w:r>
-        <w:rPr>
-          <w:rFonts w:ascii="Arial" w:eastAsia="Times New Roman" w:hAnsi="Arial" w:cs="Arial"/>
-          <w:color w:val="333333"/>
-          <w:sz w:val="20"/>
-          <w:szCs w:val="20"/>
-          <w:lang w:eastAsia="el-GR"/>
-        </w:rPr>
-        <w:t>ς</w:t>
-      </w:r>
-      <w:proofErr w:type="spellEnd"/>
-      <w:r>
-        <w:rPr>
-          <w:rFonts w:ascii="Arial" w:eastAsia="Times New Roman" w:hAnsi="Arial" w:cs="Arial"/>
-          <w:color w:val="333333"/>
-          <w:sz w:val="20"/>
-          <w:szCs w:val="20"/>
-          <w:lang w:eastAsia="el-GR"/>
-        </w:rPr>
-        <w:t xml:space="preserve"> Ιωάννη</w:t>
-      </w:r>
-      <w:r>
-        <w:rPr>
-          <w:rFonts w:ascii="Arial" w:eastAsia="Times New Roman" w:hAnsi="Arial" w:cs="Arial"/>
-          <w:color w:val="333333"/>
-          <w:sz w:val="20"/>
-          <w:szCs w:val="20"/>
-          <w:lang w:eastAsia="el-GR"/>
-        </w:rPr>
-        <w:t>ς</w:t>
-      </w:r>
-      <w:r>
-        <w:rPr>
-          <w:rFonts w:ascii="Arial" w:eastAsia="Times New Roman" w:hAnsi="Arial" w:cs="Arial"/>
-          <w:color w:val="333333"/>
-          <w:sz w:val="20"/>
-          <w:szCs w:val="20"/>
-          <w:lang w:eastAsia="el-GR"/>
-        </w:rPr>
-        <w:t xml:space="preserve"> Αναπληρωτή</w:t>
-      </w:r>
-      <w:r>
-        <w:rPr>
-          <w:rFonts w:ascii="Arial" w:eastAsia="Times New Roman" w:hAnsi="Arial" w:cs="Arial"/>
-          <w:color w:val="333333"/>
-          <w:sz w:val="20"/>
-          <w:szCs w:val="20"/>
-          <w:lang w:eastAsia="el-GR"/>
-        </w:rPr>
-        <w:t>ς</w:t>
-      </w:r>
-      <w:r>
-        <w:rPr>
-          <w:rFonts w:ascii="Arial" w:eastAsia="Times New Roman" w:hAnsi="Arial" w:cs="Arial"/>
-          <w:color w:val="333333"/>
-          <w:sz w:val="20"/>
-          <w:szCs w:val="20"/>
-          <w:lang w:eastAsia="el-GR"/>
-        </w:rPr>
-        <w:t xml:space="preserve"> Καθηγητή</w:t>
-      </w:r>
-      <w:r>
-        <w:rPr>
-          <w:rFonts w:ascii="Arial" w:eastAsia="Times New Roman" w:hAnsi="Arial" w:cs="Arial"/>
-          <w:color w:val="333333"/>
-          <w:sz w:val="20"/>
-          <w:szCs w:val="20"/>
-          <w:lang w:eastAsia="el-GR"/>
-        </w:rPr>
-        <w:t xml:space="preserve">ς </w:t>
-      </w:r>
-      <w:r>
-        <w:rPr>
-          <w:rFonts w:ascii="Arial" w:eastAsia="Times New Roman" w:hAnsi="Arial" w:cs="Arial"/>
-          <w:color w:val="333333"/>
-          <w:sz w:val="20"/>
-          <w:szCs w:val="20"/>
-          <w:lang w:eastAsia="el-GR"/>
-        </w:rPr>
-        <w:t>του Τμήματος Οικονομικών Επιστημών του Πανεπιστημίου Πελοποννήσου</w:t>
-      </w:r>
-      <w:r>
-        <w:rPr>
-          <w:rFonts w:ascii="Arial" w:eastAsia="Times New Roman" w:hAnsi="Arial" w:cs="Arial"/>
+          <w:b/>
+          <w:bCs/>
           <w:color w:val="333333"/>
           <w:sz w:val="20"/>
           <w:szCs w:val="20"/>
@@ -1949,7 +1985,109 @@
           <w:szCs w:val="20"/>
           <w:lang w:eastAsia="el-GR"/>
         </w:rPr>
-        <w:t>Συμφώνησαν και συνάπτουν Σύμβαση Πρακτικής Άσκησης με τους παρακάτω όρους:</w:t>
+        <w:t xml:space="preserve">Σύμφωνα με την απόφαση </w:t>
+      </w:r>
+      <w:r>
+        <w:rPr>
+          <w:rFonts w:ascii="Arial" w:eastAsia="Times New Roman" w:hAnsi="Arial" w:cs="Arial"/>
+          <w:color w:val="333333"/>
+          <w:sz w:val="20"/>
+          <w:szCs w:val="20"/>
+          <w:lang w:eastAsia="el-GR"/>
+        </w:rPr>
+        <w:t>……………, της …..</w:t>
+      </w:r>
+      <w:bookmarkStart w:id="0" w:name="_GoBack"/>
+      <w:bookmarkEnd w:id="0"/>
+      <w:r>
+        <w:rPr>
+          <w:rFonts w:ascii="Arial" w:eastAsia="Times New Roman" w:hAnsi="Arial" w:cs="Arial"/>
+          <w:color w:val="333333"/>
+          <w:sz w:val="20"/>
+          <w:szCs w:val="20"/>
+          <w:lang w:eastAsia="el-GR"/>
+        </w:rPr>
+        <w:t>ης Συνεδρ</w:t>
+      </w:r>
+      <w:r>
+        <w:rPr>
+          <w:rFonts w:ascii="Arial" w:eastAsia="Times New Roman" w:hAnsi="Arial" w:cs="Arial"/>
+          <w:color w:val="333333"/>
+          <w:sz w:val="20"/>
+          <w:szCs w:val="20"/>
+          <w:lang w:eastAsia="el-GR"/>
+        </w:rPr>
+        <w:t xml:space="preserve">ίασης της Επιτροπής Ερευνών και </w:t>
+      </w:r>
+      <w:r>
+        <w:rPr>
+          <w:rFonts w:ascii="Arial" w:eastAsia="Times New Roman" w:hAnsi="Arial" w:cs="Arial"/>
+          <w:color w:val="333333"/>
+          <w:sz w:val="20"/>
+          <w:szCs w:val="20"/>
+          <w:lang w:eastAsia="el-GR"/>
+        </w:rPr>
+        <w:t xml:space="preserve">Διαχείρισης του Ειδικού Λογαριασμού του Πανεπιστημίου Πελοποννήσου </w:t>
+      </w:r>
+      <w:r>
+        <w:rPr>
+          <w:rFonts w:ascii="Arial" w:eastAsia="Times New Roman" w:hAnsi="Arial" w:cs="Arial"/>
+          <w:color w:val="333333"/>
+          <w:sz w:val="20"/>
+          <w:szCs w:val="20"/>
+          <w:lang w:eastAsia="el-GR"/>
+        </w:rPr>
+        <w:t xml:space="preserve">{APOFASI_ADA_NUMBER} </w:t>
+      </w:r>
+      <w:r>
+        <w:rPr>
+          <w:rFonts w:ascii="Arial" w:eastAsia="Times New Roman" w:hAnsi="Arial" w:cs="Arial"/>
+          <w:color w:val="333333"/>
+          <w:sz w:val="20"/>
+          <w:szCs w:val="20"/>
+          <w:lang w:eastAsia="el-GR"/>
+        </w:rPr>
+        <w:t>και την</w:t>
+      </w:r>
+      <w:r>
+        <w:rPr>
+          <w:rFonts w:ascii="Arial" w:eastAsia="Times New Roman" w:hAnsi="Arial" w:cs="Arial"/>
+          <w:color w:val="333333"/>
+          <w:sz w:val="20"/>
+          <w:szCs w:val="20"/>
+          <w:lang w:eastAsia="el-GR"/>
+        </w:rPr>
+        <w:t xml:space="preserve"> </w:t>
+      </w:r>
+      <w:r>
+        <w:rPr>
+          <w:rFonts w:ascii="Arial" w:eastAsia="Times New Roman" w:hAnsi="Arial" w:cs="Arial"/>
+          <w:color w:val="333333"/>
+          <w:sz w:val="20"/>
+          <w:szCs w:val="20"/>
+          <w:lang w:eastAsia="el-GR"/>
+        </w:rPr>
+        <w:t>ισχύουσα νομοθεσία, συμφώνησαν και συνάπτουν Σύμβαση Πρακτικής Άσκησης με τους παρακάτω</w:t>
+      </w:r>
+      <w:r>
+        <w:rPr>
+          <w:rFonts w:ascii="Arial" w:eastAsia="Times New Roman" w:hAnsi="Arial" w:cs="Arial"/>
+          <w:color w:val="333333"/>
+          <w:sz w:val="20"/>
+          <w:szCs w:val="20"/>
+          <w:lang w:eastAsia="el-GR"/>
+        </w:rPr>
+        <w:t xml:space="preserve"> </w:t>
+      </w:r>
+      <w:r>
+        <w:rPr>
+          <w:rFonts w:ascii="Arial" w:eastAsia="Times New Roman" w:hAnsi="Arial" w:cs="Arial"/>
+          <w:color w:val="333333"/>
+          <w:sz w:val="20"/>
+          <w:szCs w:val="20"/>
+          <w:lang w:eastAsia="el-GR"/>
+        </w:rPr>
+        <w:t>όρους:</w:t>
       </w:r>
     </w:p>
     <w:p>
@@ -2281,6 +2419,7 @@
           <w:szCs w:val="20"/>
           <w:lang w:eastAsia="el-GR"/>
         </w:rPr>
+        <w:lastRenderedPageBreak/>
         <w:t>Ο φορέας στο πλαίσιο της κοινωνικής της αποστολής αλλά και των δυνατοτήτων της υποχρεούται να συμβάλει κατά τον καλύτερο δυνατό τρόπο, στην ολοκλήρωση της Πρακτικής Άσκησης του/ης ασκούμενου/ης.</w:t>
       </w:r>
     </w:p>
@@ -2308,7 +2447,6 @@
           <w:szCs w:val="20"/>
           <w:lang w:eastAsia="el-GR"/>
         </w:rPr>
-        <w:lastRenderedPageBreak/>
         <w:t>Ο φορέας οφείλει να απασχολεί τον/την ασκούμενο/η στο πλαίσιο του Προγράμματος Πρακτικής Άσκησης και σε συνεργασία με τον Υπεύθυνο Πρακτικής Άσκησης του Τμήματος προέλευσης του/της ασκούμενου/ης.</w:t>
       </w:r>
     </w:p>
@@ -2346,7 +2484,29 @@
           <w:szCs w:val="20"/>
           <w:lang w:eastAsia="el-GR"/>
         </w:rPr>
-        <w:t xml:space="preserve">ή/τρίας ορίζεται στα </w:t>
+        <w:t>ή/</w:t>
+      </w:r>
+      <w:proofErr w:type="spellStart"/>
+      <w:r>
+        <w:rPr>
+          <w:rFonts w:ascii="Arial" w:eastAsia="Times New Roman" w:hAnsi="Arial" w:cs="Arial"/>
+          <w:color w:val="333333"/>
+          <w:sz w:val="20"/>
+          <w:szCs w:val="20"/>
+          <w:lang w:eastAsia="el-GR"/>
+        </w:rPr>
+        <w:t>τρίας</w:t>
+      </w:r>
+      <w:proofErr w:type="spellEnd"/>
+      <w:r>
+        <w:rPr>
+          <w:rFonts w:ascii="Arial" w:eastAsia="Times New Roman" w:hAnsi="Arial" w:cs="Arial"/>
+          <w:color w:val="333333"/>
+          <w:sz w:val="20"/>
+          <w:szCs w:val="20"/>
+          <w:lang w:eastAsia="el-GR"/>
+        </w:rPr>
+        <w:t xml:space="preserve"> ορίζεται στα </w:t>
       </w:r>
       <w:r>
         <w:rPr>
@@ -2374,12 +2534,10 @@
           <w:color w:val="333333"/>
           <w:sz w:val="20"/>
           <w:szCs w:val="20"/>
-          <w:lang w:val="en-US" w:eastAsia="el-GR"/>
+          <w:lang w:eastAsia="el-GR"/>
         </w:rPr>
         <w:t>}</w:t>
       </w:r>
-      <w:bookmarkStart w:id="0" w:name="_GoBack"/>
-      <w:bookmarkEnd w:id="0"/>
       <w:r>
         <w:rPr>
           <w:rFonts w:ascii="Arial" w:eastAsia="Times New Roman" w:hAnsi="Arial" w:cs="Arial"/>
@@ -3312,7 +3470,18 @@
           <w:szCs w:val="20"/>
           <w:lang w:eastAsia="el-GR"/>
         </w:rPr>
-        <w:t xml:space="preserve"> εντός πέντε (5) εργάσιμων ημερών από την ημερομηνία</w:t>
+        <w:t xml:space="preserve"> εντός πέντε (5) εργάσιμων </w:t>
+      </w:r>
+      <w:r>
+        <w:rPr>
+          <w:rFonts w:ascii="Arial" w:eastAsia="Times New Roman" w:hAnsi="Arial" w:cs="Arial"/>
+          <w:color w:val="333333"/>
+          <w:sz w:val="20"/>
+          <w:szCs w:val="20"/>
+          <w:lang w:eastAsia="el-GR"/>
+        </w:rPr>
+        <w:lastRenderedPageBreak/>
+        <w:t>ημερών από την ημερομηνία</w:t>
       </w:r>
       <w:r>
         <w:rPr>
@@ -3411,7 +3580,6 @@
           <w:szCs w:val="20"/>
           <w:lang w:eastAsia="el-GR"/>
         </w:rPr>
-        <w:lastRenderedPageBreak/>
         <w:t>Ο/Η φοιτητής/</w:t>
       </w:r>
       <w:proofErr w:type="spellStart"/>

</xml_diff>